<commit_message>
completed lab11 till task7
</commit_message>
<xml_diff>
--- a/PDFS/Lab11.docx
+++ b/PDFS/Lab11.docx
@@ -38,6 +38,7 @@
       <w:r>
         <w:rPr>
           <w:b/>
+          <w:noProof/>
         </w:rPr>
         <w:drawing>
           <wp:inline distT="0" distB="0" distL="0" distR="0" wp14:anchorId="214805C1" wp14:editId="6DF8283A">
@@ -184,6 +185,7 @@
       <w:r>
         <w:rPr>
           <w:b/>
+          <w:noProof/>
         </w:rPr>
         <w:drawing>
           <wp:inline distT="0" distB="0" distL="0" distR="0" wp14:anchorId="5A496158" wp14:editId="184ED9AF">
@@ -240,6 +242,7 @@
       <w:r>
         <w:rPr>
           <w:b/>
+          <w:noProof/>
         </w:rPr>
         <w:drawing>
           <wp:inline distT="0" distB="0" distL="0" distR="0" wp14:anchorId="48FB0313" wp14:editId="5609EFC8">
@@ -336,6 +339,7 @@
       <w:r>
         <w:rPr>
           <w:b/>
+          <w:noProof/>
         </w:rPr>
         <w:drawing>
           <wp:inline distT="0" distB="0" distL="0" distR="0" wp14:anchorId="3969442B" wp14:editId="4E0371B6">
@@ -390,6 +394,7 @@
       <w:r>
         <w:rPr>
           <w:b/>
+          <w:noProof/>
         </w:rPr>
         <w:drawing>
           <wp:inline distT="0" distB="0" distL="0" distR="0" wp14:anchorId="1385C170" wp14:editId="457AA37D">
@@ -498,30 +503,271 @@
           <w:b/>
         </w:rPr>
       </w:pPr>
-    </w:p>
-    <w:p>
-      <w:pPr>
-        <w:jc w:val="center"/>
-        <w:rPr>
-          <w:b/>
-        </w:rPr>
-      </w:pPr>
-    </w:p>
-    <w:p>
-      <w:pPr>
-        <w:rPr>
-          <w:b/>
-        </w:rPr>
-      </w:pPr>
+      <w:r>
+        <w:rPr>
+          <w:b/>
+        </w:rPr>
+        <w:drawing>
+          <wp:inline distT="0" distB="0" distL="0" distR="0" wp14:anchorId="0EE3D1F0" wp14:editId="5DB927EC">
+            <wp:extent cx="6130456" cy="2659151"/>
+            <wp:effectExtent l="0" t="0" r="3810" b="8255"/>
+            <wp:docPr id="1" name="Picture 1"/>
+            <wp:cNvGraphicFramePr>
+              <a:graphicFrameLocks xmlns:a="http://schemas.openxmlformats.org/drawingml/2006/main" noChangeAspect="1"/>
+            </wp:cNvGraphicFramePr>
+            <a:graphic xmlns:a="http://schemas.openxmlformats.org/drawingml/2006/main">
+              <a:graphicData uri="http://schemas.openxmlformats.org/drawingml/2006/picture">
+                <pic:pic xmlns:pic="http://schemas.openxmlformats.org/drawingml/2006/picture">
+                  <pic:nvPicPr>
+                    <pic:cNvPr id="1" name=""/>
+                    <pic:cNvPicPr/>
+                  </pic:nvPicPr>
+                  <pic:blipFill>
+                    <a:blip r:embed="rId9"/>
+                    <a:stretch>
+                      <a:fillRect/>
+                    </a:stretch>
+                  </pic:blipFill>
+                  <pic:spPr>
+                    <a:xfrm>
+                      <a:off x="0" y="0"/>
+                      <a:ext cx="6134616" cy="2660955"/>
+                    </a:xfrm>
+                    <a:prstGeom prst="rect">
+                      <a:avLst/>
+                    </a:prstGeom>
+                  </pic:spPr>
+                </pic:pic>
+              </a:graphicData>
+            </a:graphic>
+          </wp:inline>
+        </w:drawing>
+      </w:r>
+    </w:p>
+    <w:p>
+      <w:pPr>
+        <w:rPr>
+          <w:b/>
+        </w:rPr>
+      </w:pPr>
+    </w:p>
+    <w:p>
+      <w:pPr>
+        <w:rPr>
+          <w:b/>
+        </w:rPr>
+      </w:pPr>
+      <w:r>
+        <w:rPr>
+          <w:b/>
+        </w:rPr>
+        <w:t>Task 5</w:t>
+      </w:r>
+    </w:p>
+    <w:p>
+      <w:pPr>
+        <w:rPr>
+          <w:b/>
+        </w:rPr>
+      </w:pPr>
+      <w:r>
+        <w:rPr>
+          <w:b/>
+        </w:rPr>
+        <w:drawing>
+          <wp:inline distT="0" distB="0" distL="0" distR="0" wp14:anchorId="5E071CB7" wp14:editId="00D2FC1D">
+            <wp:extent cx="6413093" cy="2838616"/>
+            <wp:effectExtent l="0" t="0" r="6985" b="0"/>
+            <wp:docPr id="2" name="Picture 2"/>
+            <wp:cNvGraphicFramePr>
+              <a:graphicFrameLocks xmlns:a="http://schemas.openxmlformats.org/drawingml/2006/main" noChangeAspect="1"/>
+            </wp:cNvGraphicFramePr>
+            <a:graphic xmlns:a="http://schemas.openxmlformats.org/drawingml/2006/main">
+              <a:graphicData uri="http://schemas.openxmlformats.org/drawingml/2006/picture">
+                <pic:pic xmlns:pic="http://schemas.openxmlformats.org/drawingml/2006/picture">
+                  <pic:nvPicPr>
+                    <pic:cNvPr id="1" name=""/>
+                    <pic:cNvPicPr/>
+                  </pic:nvPicPr>
+                  <pic:blipFill>
+                    <a:blip r:embed="rId10"/>
+                    <a:stretch>
+                      <a:fillRect/>
+                    </a:stretch>
+                  </pic:blipFill>
+                  <pic:spPr>
+                    <a:xfrm>
+                      <a:off x="0" y="0"/>
+                      <a:ext cx="6420705" cy="2841985"/>
+                    </a:xfrm>
+                    <a:prstGeom prst="rect">
+                      <a:avLst/>
+                    </a:prstGeom>
+                  </pic:spPr>
+                </pic:pic>
+              </a:graphicData>
+            </a:graphic>
+          </wp:inline>
+        </w:drawing>
+      </w:r>
+    </w:p>
+    <w:p>
+      <w:pPr>
+        <w:rPr>
+          <w:b/>
+        </w:rPr>
+      </w:pPr>
+    </w:p>
+    <w:p>
+      <w:pPr>
+        <w:rPr>
+          <w:b/>
+        </w:rPr>
+      </w:pPr>
+    </w:p>
+    <w:p>
+      <w:pPr>
+        <w:rPr>
+          <w:b/>
+        </w:rPr>
+      </w:pPr>
+    </w:p>
+    <w:p>
+      <w:pPr>
+        <w:rPr>
+          <w:b/>
+        </w:rPr>
+      </w:pPr>
+    </w:p>
+    <w:p>
+      <w:pPr>
+        <w:rPr>
+          <w:b/>
+        </w:rPr>
+      </w:pPr>
+      <w:r>
+        <w:rPr>
+          <w:b/>
+        </w:rPr>
+        <w:lastRenderedPageBreak/>
+        <w:t>Task 6</w:t>
+      </w:r>
+    </w:p>
+    <w:p>
+      <w:pPr>
+        <w:rPr>
+          <w:b/>
+        </w:rPr>
+      </w:pPr>
+      <w:r>
+        <w:rPr>
+          <w:b/>
+        </w:rPr>
+        <w:drawing>
+          <wp:inline distT="0" distB="0" distL="0" distR="0" wp14:anchorId="6E609231" wp14:editId="0642A57F">
+            <wp:extent cx="6163344" cy="2639834"/>
+            <wp:effectExtent l="0" t="0" r="8890" b="8255"/>
+            <wp:docPr id="3" name="Picture 3"/>
+            <wp:cNvGraphicFramePr>
+              <a:graphicFrameLocks xmlns:a="http://schemas.openxmlformats.org/drawingml/2006/main" noChangeAspect="1"/>
+            </wp:cNvGraphicFramePr>
+            <a:graphic xmlns:a="http://schemas.openxmlformats.org/drawingml/2006/main">
+              <a:graphicData uri="http://schemas.openxmlformats.org/drawingml/2006/picture">
+                <pic:pic xmlns:pic="http://schemas.openxmlformats.org/drawingml/2006/picture">
+                  <pic:nvPicPr>
+                    <pic:cNvPr id="1" name=""/>
+                    <pic:cNvPicPr/>
+                  </pic:nvPicPr>
+                  <pic:blipFill>
+                    <a:blip r:embed="rId11"/>
+                    <a:stretch>
+                      <a:fillRect/>
+                    </a:stretch>
+                  </pic:blipFill>
+                  <pic:spPr>
+                    <a:xfrm>
+                      <a:off x="0" y="0"/>
+                      <a:ext cx="6170113" cy="2642733"/>
+                    </a:xfrm>
+                    <a:prstGeom prst="rect">
+                      <a:avLst/>
+                    </a:prstGeom>
+                  </pic:spPr>
+                </pic:pic>
+              </a:graphicData>
+            </a:graphic>
+          </wp:inline>
+        </w:drawing>
+      </w:r>
+    </w:p>
+    <w:p>
+      <w:pPr>
+        <w:rPr>
+          <w:b/>
+        </w:rPr>
+      </w:pPr>
+    </w:p>
+    <w:p>
+      <w:pPr>
+        <w:rPr>
+          <w:b/>
+        </w:rPr>
+      </w:pPr>
+      <w:r>
+        <w:rPr>
+          <w:b/>
+        </w:rPr>
+        <w:t>Task 7</w:t>
+      </w:r>
+    </w:p>
+    <w:p>
+      <w:pPr>
+        <w:rPr>
+          <w:b/>
+        </w:rPr>
+      </w:pPr>
+      <w:r>
+        <w:rPr>
+          <w:b/>
+        </w:rPr>
+        <w:drawing>
+          <wp:inline distT="0" distB="0" distL="0" distR="0" wp14:anchorId="3A8ABD3D" wp14:editId="3337D7B5">
+            <wp:extent cx="6302218" cy="2417197"/>
+            <wp:effectExtent l="0" t="0" r="3810" b="2540"/>
+            <wp:docPr id="4" name="Picture 4"/>
+            <wp:cNvGraphicFramePr>
+              <a:graphicFrameLocks xmlns:a="http://schemas.openxmlformats.org/drawingml/2006/main" noChangeAspect="1"/>
+            </wp:cNvGraphicFramePr>
+            <a:graphic xmlns:a="http://schemas.openxmlformats.org/drawingml/2006/main">
+              <a:graphicData uri="http://schemas.openxmlformats.org/drawingml/2006/picture">
+                <pic:pic xmlns:pic="http://schemas.openxmlformats.org/drawingml/2006/picture">
+                  <pic:nvPicPr>
+                    <pic:cNvPr id="1" name=""/>
+                    <pic:cNvPicPr/>
+                  </pic:nvPicPr>
+                  <pic:blipFill>
+                    <a:blip r:embed="rId12"/>
+                    <a:stretch>
+                      <a:fillRect/>
+                    </a:stretch>
+                  </pic:blipFill>
+                  <pic:spPr>
+                    <a:xfrm>
+                      <a:off x="0" y="0"/>
+                      <a:ext cx="6310466" cy="2420361"/>
+                    </a:xfrm>
+                    <a:prstGeom prst="rect">
+                      <a:avLst/>
+                    </a:prstGeom>
+                  </pic:spPr>
+                </pic:pic>
+              </a:graphicData>
+            </a:graphic>
+          </wp:inline>
+        </w:drawing>
+      </w:r>
       <w:bookmarkStart w:id="0" w:name="_GoBack"/>
       <w:bookmarkEnd w:id="0"/>
-    </w:p>
-    <w:p>
-      <w:pPr>
-        <w:rPr>
-          <w:b/>
-        </w:rPr>
-      </w:pPr>
     </w:p>
     <w:sectPr>
       <w:pgSz w:w="12240" w:h="15840"/>

</xml_diff>